<commit_message>
modif RWD dans le rapport
</commit_message>
<xml_diff>
--- a/Rapport/Rapport_TP_Dev_WEB.docx
+++ b/Rapport/Rapport_TP_Dev_WEB.docx
@@ -36,7 +36,7 @@
             <mc:AlternateContent>
               <mc:Choice Requires="wpg">
                 <w:drawing>
-                  <wp:anchor distT="0" distB="0" distL="114300" distR="114300" simplePos="0" relativeHeight="251642880" behindDoc="1" locked="0" layoutInCell="1" allowOverlap="1" wp14:anchorId="3EE8C4BE" wp14:editId="52F025D4">
+                  <wp:anchor distT="0" distB="0" distL="114300" distR="114300" simplePos="0" relativeHeight="251639808" behindDoc="1" locked="0" layoutInCell="1" allowOverlap="1" wp14:anchorId="3EE8C4BE" wp14:editId="359FBEE0">
                     <wp:simplePos x="0" y="0"/>
                     <wp:positionH relativeFrom="margin">
                       <wp:align>center</wp:align>
@@ -343,7 +343,7 @@
               </mc:Choice>
               <mc:Fallback>
                 <w:pict>
-                  <v:group w14:anchorId="3EE8C4BE" id="Groupe 125" o:spid="_x0000_s1026" style="position:absolute;margin-left:0;margin-top:0;width:540pt;height:556.55pt;z-index:-251673600;mso-width-percent:1154;mso-height-percent:670;mso-top-percent:45;mso-position-horizontal:center;mso-position-horizontal-relative:margin;mso-position-vertical-relative:page;mso-width-percent:1154;mso-height-percent:670;mso-top-percent:45;mso-width-relative:margin" coordsize="55613,54044" o:gfxdata="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">
+                  <v:group w14:anchorId="3EE8C4BE" id="Groupe 125" o:spid="_x0000_s1026" style="position:absolute;margin-left:0;margin-top:0;width:540pt;height:556.55pt;z-index:-251676672;mso-width-percent:1154;mso-height-percent:670;mso-top-percent:45;mso-position-horizontal:center;mso-position-horizontal-relative:margin;mso-position-vertical-relative:page;mso-width-percent:1154;mso-height-percent:670;mso-top-percent:45;mso-width-relative:margin" coordsize="55613,54044" o:gfxdata="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">
                     <o:lock v:ext="edit" aspectratio="t"/>
                     <v:shape id="Forme libre 10" o:spid="_x0000_s1027" style="position:absolute;width:55575;height:54044;visibility:visible;mso-wrap-style:square;v-text-anchor:bottom" coordsize="720,700" o:spt="100" o:gfxdata="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" adj="-11796480,,5400" path="m,c,644,,644,,644v23,6,62,14,113,21c250,685,476,700,720,644v,-27,,-27,,-27c720,,720,,720,,,,,,,e" fillcolor="#4d5f78 [2994]" stroked="f">
                       <v:fill color2="#2a3442 [2018]" rotate="t" colors="0 #5d6d85;.5 #485972;1 #334258" focus="100%" type="gradient">
@@ -409,7 +409,7 @@
             <mc:AlternateContent>
               <mc:Choice Requires="wps">
                 <w:drawing>
-                  <wp:anchor distT="0" distB="0" distL="114300" distR="114300" simplePos="0" relativeHeight="251645952" behindDoc="0" locked="0" layoutInCell="1" allowOverlap="1" wp14:anchorId="13DE48F4" wp14:editId="61E82582">
+                  <wp:anchor distT="0" distB="0" distL="114300" distR="114300" simplePos="0" relativeHeight="251642880" behindDoc="0" locked="0" layoutInCell="1" allowOverlap="1" wp14:anchorId="13DE48F4" wp14:editId="4C6A5BB6">
                     <wp:simplePos x="0" y="0"/>
                     <wp:positionH relativeFrom="page">
                       <wp:align>center</wp:align>
@@ -568,7 +568,7 @@
                     <v:stroke joinstyle="miter"/>
                     <v:path gradientshapeok="t" o:connecttype="rect"/>
                   </v:shapetype>
-                  <v:shape id="Zone de texte 128" o:spid="_x0000_s1029" type="#_x0000_t202" style="position:absolute;margin-left:0;margin-top:0;width:453pt;height:11.5pt;z-index:251645952;visibility:visible;mso-wrap-style:square;mso-width-percent:1154;mso-height-percent:0;mso-wrap-distance-left:9pt;mso-wrap-distance-top:0;mso-wrap-distance-right:9pt;mso-wrap-distance-bottom:0;mso-position-horizontal:center;mso-position-horizontal-relative:page;mso-position-vertical:bottom;mso-position-vertical-relative:margin;mso-width-percent:1154;mso-height-percent:0;mso-width-relative:margin;mso-height-relative:margin;v-text-anchor:bottom" o:gfxdata="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" filled="f" stroked="f" strokeweight=".5pt">
+                  <v:shape id="Zone de texte 128" o:spid="_x0000_s1029" type="#_x0000_t202" style="position:absolute;margin-left:0;margin-top:0;width:453pt;height:11.5pt;z-index:251642880;visibility:visible;mso-wrap-style:square;mso-width-percent:1154;mso-height-percent:0;mso-wrap-distance-left:9pt;mso-wrap-distance-top:0;mso-wrap-distance-right:9pt;mso-wrap-distance-bottom:0;mso-position-horizontal:center;mso-position-horizontal-relative:page;mso-position-vertical:bottom;mso-position-vertical-relative:margin;mso-width-percent:1154;mso-height-percent:0;mso-width-relative:margin;mso-height-relative:margin;v-text-anchor:bottom" o:gfxdata="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" filled="f" stroked="f" strokeweight=".5pt">
                     <v:textbox style="mso-fit-shape-to-text:t" inset="1in,0,86.4pt,0">
                       <w:txbxContent>
                         <w:p>
@@ -673,7 +673,7 @@
             <mc:AlternateContent>
               <mc:Choice Requires="wps">
                 <w:drawing>
-                  <wp:anchor distT="0" distB="0" distL="114300" distR="114300" simplePos="0" relativeHeight="251644928" behindDoc="0" locked="0" layoutInCell="1" allowOverlap="1" wp14:anchorId="396CFBAF" wp14:editId="21F3D0DB">
+                  <wp:anchor distT="0" distB="0" distL="114300" distR="114300" simplePos="0" relativeHeight="251641856" behindDoc="0" locked="0" layoutInCell="1" allowOverlap="1" wp14:anchorId="396CFBAF" wp14:editId="274D38C6">
                     <wp:simplePos x="0" y="0"/>
                     <wp:positionH relativeFrom="page">
                       <wp:align>center</wp:align>
@@ -741,6 +741,7 @@
                                   <w:alias w:val="Sous-titre"/>
                                   <w:tag w:val=""/>
                                   <w:id w:val="-1452929454"/>
+                                  <w:showingPlcHdr/>
                                   <w:dataBinding w:prefixMappings="xmlns:ns0='http://purl.org/dc/elements/1.1/' xmlns:ns1='http://schemas.openxmlformats.org/package/2006/metadata/core-properties' " w:xpath="/ns1:coreProperties[1]/ns0:subject[1]" w:storeItemID="{6C3C8BC8-F283-45AE-878A-BAB7291924A1}"/>
                                   <w:text/>
                                 </w:sdtPr>
@@ -766,7 +767,7 @@
                                         <w:sz w:val="32"/>
                                         <w:szCs w:val="32"/>
                                       </w:rPr>
-                                      <w:t>TP1 - Simulation</w:t>
+                                      <w:t xml:space="preserve">     </w:t>
                                     </w:r>
                                   </w:p>
                                 </w:sdtContent>
@@ -835,7 +836,7 @@
               </mc:Choice>
               <mc:Fallback>
                 <w:pict>
-                  <v:shape w14:anchorId="396CFBAF" id="Zone de texte 129" o:spid="_x0000_s1030" type="#_x0000_t202" style="position:absolute;margin-left:0;margin-top:0;width:453pt;height:38.15pt;z-index:251644928;visibility:visible;mso-wrap-style:square;mso-width-percent:1154;mso-height-percent:0;mso-top-percent:790;mso-wrap-distance-left:9pt;mso-wrap-distance-top:0;mso-wrap-distance-right:9pt;mso-wrap-distance-bottom:0;mso-position-horizontal:center;mso-position-horizontal-relative:page;mso-position-vertical-relative:page;mso-width-percent:1154;mso-height-percent:0;mso-top-percent:790;mso-width-relative:margin;mso-height-relative:margin;v-text-anchor:top" o:gfxdata="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" filled="f" stroked="f" strokeweight=".5pt">
+                  <v:shape w14:anchorId="396CFBAF" id="Zone de texte 129" o:spid="_x0000_s1030" type="#_x0000_t202" style="position:absolute;margin-left:0;margin-top:0;width:453pt;height:38.15pt;z-index:251641856;visibility:visible;mso-wrap-style:square;mso-width-percent:1154;mso-height-percent:0;mso-top-percent:790;mso-wrap-distance-left:9pt;mso-wrap-distance-top:0;mso-wrap-distance-right:9pt;mso-wrap-distance-bottom:0;mso-position-horizontal:center;mso-position-horizontal-relative:page;mso-position-vertical-relative:page;mso-width-percent:1154;mso-height-percent:0;mso-top-percent:790;mso-width-relative:margin;mso-height-relative:margin;v-text-anchor:top" o:gfxdata="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" filled="f" stroked="f" strokeweight=".5pt">
                     <v:textbox style="mso-fit-shape-to-text:t" inset="1in,0,86.4pt,0">
                       <w:txbxContent>
                         <w:sdt>
@@ -850,6 +851,7 @@
                             <w:alias w:val="Sous-titre"/>
                             <w:tag w:val=""/>
                             <w:id w:val="-1452929454"/>
+                            <w:showingPlcHdr/>
                             <w:dataBinding w:prefixMappings="xmlns:ns0='http://purl.org/dc/elements/1.1/' xmlns:ns1='http://schemas.openxmlformats.org/package/2006/metadata/core-properties' " w:xpath="/ns1:coreProperties[1]/ns0:subject[1]" w:storeItemID="{6C3C8BC8-F283-45AE-878A-BAB7291924A1}"/>
                             <w:text/>
                           </w:sdtPr>
@@ -875,7 +877,7 @@
                                   <w:sz w:val="32"/>
                                   <w:szCs w:val="32"/>
                                 </w:rPr>
-                                <w:t>TP1 - Simulation</w:t>
+                                <w:t xml:space="preserve">     </w:t>
                               </w:r>
                             </w:p>
                           </w:sdtContent>
@@ -938,7 +940,7 @@
             <mc:AlternateContent>
               <mc:Choice Requires="wps">
                 <w:drawing>
-                  <wp:anchor distT="0" distB="0" distL="114300" distR="114300" simplePos="0" relativeHeight="251643904" behindDoc="0" locked="0" layoutInCell="1" allowOverlap="1" wp14:anchorId="1725E0FE" wp14:editId="21A0393A">
+                  <wp:anchor distT="0" distB="0" distL="114300" distR="114300" simplePos="0" relativeHeight="251640832" behindDoc="0" locked="0" layoutInCell="1" allowOverlap="1" wp14:anchorId="1725E0FE" wp14:editId="5887CDBC">
                     <wp:simplePos x="0" y="0"/>
                     <wp:positionH relativeFrom="margin">
                       <wp:align>right</wp:align>
@@ -1061,7 +1063,7 @@
               </mc:Choice>
               <mc:Fallback>
                 <w:pict>
-                  <v:rect w14:anchorId="1725E0FE" id="Rectangle 130" o:spid="_x0000_s1031" style="position:absolute;margin-left:-4.4pt;margin-top:0;width:46.8pt;height:77.75pt;z-index:251643904;visibility:visible;mso-wrap-style:square;mso-width-percent:76;mso-height-percent:98;mso-top-percent:23;mso-wrap-distance-left:9pt;mso-wrap-distance-top:0;mso-wrap-distance-right:9pt;mso-wrap-distance-bottom:0;mso-position-horizontal:right;mso-position-horizontal-relative:margin;mso-position-vertical-relative:page;mso-width-percent:76;mso-height-percent:98;mso-top-percent:23;mso-width-relative:page;mso-height-relative:page;v-text-anchor:bottom" o:gfxdata="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" fillcolor="#4472c4 [3204]" stroked="f" strokeweight="1pt">
+                  <v:rect w14:anchorId="1725E0FE" id="Rectangle 130" o:spid="_x0000_s1031" style="position:absolute;margin-left:-4.4pt;margin-top:0;width:46.8pt;height:77.75pt;z-index:251640832;visibility:visible;mso-wrap-style:square;mso-width-percent:76;mso-height-percent:98;mso-top-percent:23;mso-wrap-distance-left:9pt;mso-wrap-distance-top:0;mso-wrap-distance-right:9pt;mso-wrap-distance-bottom:0;mso-position-horizontal:right;mso-position-horizontal-relative:margin;mso-position-vertical-relative:page;mso-width-percent:76;mso-height-percent:98;mso-top-percent:23;mso-width-relative:page;mso-height-relative:page;v-text-anchor:bottom" o:gfxdata="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" fillcolor="#4472c4 [3204]" stroked="f" strokeweight="1pt">
                     <o:lock v:ext="edit" aspectratio="t"/>
                     <v:textbox inset="3.6pt,,3.6pt">
                       <w:txbxContent>
@@ -1355,8 +1357,6 @@
           <w:sz w:val="24"/>
         </w:rPr>
       </w:pPr>
-      <w:bookmarkStart w:id="0" w:name="_GoBack"/>
-      <w:bookmarkEnd w:id="0"/>
     </w:p>
     <w:p>
       <w:pPr>
@@ -1430,7 +1430,7 @@
           <w:szCs w:val="34"/>
         </w:rPr>
       </w:pPr>
-      <w:bookmarkStart w:id="1" w:name="_Toc35693228"/>
+      <w:bookmarkStart w:id="0" w:name="_Toc35693228"/>
       <w:r>
         <w:rPr>
           <w:rFonts w:ascii="Roboto" w:hAnsi="Roboto"/>
@@ -1440,7 +1440,7 @@
         <w:lastRenderedPageBreak/>
         <w:t>Introduction</w:t>
       </w:r>
-      <w:bookmarkEnd w:id="1"/>
+      <w:bookmarkEnd w:id="0"/>
     </w:p>
     <w:p>
       <w:pPr>
@@ -1507,7 +1507,7 @@
         <mc:AlternateContent>
           <mc:Choice Requires="wpg">
             <w:drawing>
-              <wp:anchor distT="0" distB="0" distL="114300" distR="114300" simplePos="0" relativeHeight="251675648" behindDoc="0" locked="0" layoutInCell="1" allowOverlap="1" wp14:anchorId="159960B1" wp14:editId="1AC02D7B">
+              <wp:anchor distT="0" distB="0" distL="114300" distR="114300" simplePos="0" relativeHeight="251672576" behindDoc="0" locked="0" layoutInCell="1" allowOverlap="1" wp14:anchorId="159960B1" wp14:editId="6CEC7BE9">
                 <wp:simplePos x="0" y="0"/>
                 <wp:positionH relativeFrom="margin">
                   <wp:posOffset>-2328</wp:posOffset>
@@ -1606,14 +1606,27 @@
                               <w:r>
                                 <w:t xml:space="preserve">Figure </w:t>
                               </w:r>
-                              <w:fldSimple w:instr=" SEQ Figure \* ARABIC ">
-                                <w:r>
-                                  <w:rPr>
-                                    <w:noProof/>
-                                  </w:rPr>
-                                  <w:t>1</w:t>
-                                </w:r>
-                              </w:fldSimple>
+                              <w:r>
+                                <w:fldChar w:fldCharType="begin"/>
+                              </w:r>
+                              <w:r>
+                                <w:instrText xml:space="preserve"> SEQ Figure \* ARABIC </w:instrText>
+                              </w:r>
+                              <w:r>
+                                <w:fldChar w:fldCharType="separate"/>
+                              </w:r>
+                              <w:r>
+                                <w:rPr>
+                                  <w:noProof/>
+                                </w:rPr>
+                                <w:t>1</w:t>
+                              </w:r>
+                              <w:r>
+                                <w:rPr>
+                                  <w:noProof/>
+                                </w:rPr>
+                                <w:fldChar w:fldCharType="end"/>
+                              </w:r>
                               <w:r>
                                 <w:t xml:space="preserve"> :</w:t>
                               </w:r>
@@ -1641,7 +1654,7 @@
           </mc:Choice>
           <mc:Fallback>
             <w:pict>
-              <v:group w14:anchorId="159960B1" id="Groupe 17" o:spid="_x0000_s1032" style="position:absolute;left:0;text-align:left;margin-left:-.2pt;margin-top:65.15pt;width:453.35pt;height:297.65pt;z-index:251675648;mso-position-horizontal-relative:margin" coordsize="57575,37801" o:gfxdata="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">
+              <v:group w14:anchorId="159960B1" id="Groupe 17" o:spid="_x0000_s1032" style="position:absolute;left:0;text-align:left;margin-left:-.2pt;margin-top:65.15pt;width:453.35pt;height:297.65pt;z-index:251672576;mso-position-horizontal-relative:margin" coordsize="57575,37801" o:gfxdata="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">
                 <v:shapetype id="_x0000_t75" coordsize="21600,21600" o:spt="75" o:preferrelative="t" path="m@4@5l@4@11@9@11@9@5xe" filled="f" stroked="f">
                   <v:stroke joinstyle="miter"/>
                   <v:formulas>
@@ -1679,14 +1692,27 @@
                         <w:r>
                           <w:t xml:space="preserve">Figure </w:t>
                         </w:r>
-                        <w:fldSimple w:instr=" SEQ Figure \* ARABIC ">
-                          <w:r>
-                            <w:rPr>
-                              <w:noProof/>
-                            </w:rPr>
-                            <w:t>1</w:t>
-                          </w:r>
-                        </w:fldSimple>
+                        <w:r>
+                          <w:fldChar w:fldCharType="begin"/>
+                        </w:r>
+                        <w:r>
+                          <w:instrText xml:space="preserve"> SEQ Figure \* ARABIC </w:instrText>
+                        </w:r>
+                        <w:r>
+                          <w:fldChar w:fldCharType="separate"/>
+                        </w:r>
+                        <w:r>
+                          <w:rPr>
+                            <w:noProof/>
+                          </w:rPr>
+                          <w:t>1</w:t>
+                        </w:r>
+                        <w:r>
+                          <w:rPr>
+                            <w:noProof/>
+                          </w:rPr>
+                          <w:fldChar w:fldCharType="end"/>
+                        </w:r>
                         <w:r>
                           <w:t xml:space="preserve"> :</w:t>
                         </w:r>
@@ -1755,7 +1781,7 @@
         <mc:AlternateContent>
           <mc:Choice Requires="wpg">
             <w:drawing>
-              <wp:anchor distT="0" distB="0" distL="114300" distR="114300" simplePos="0" relativeHeight="251679744" behindDoc="0" locked="0" layoutInCell="1" allowOverlap="1" wp14:anchorId="25EF0B0E" wp14:editId="7A4798B6">
+              <wp:anchor distT="0" distB="0" distL="114300" distR="114300" simplePos="0" relativeHeight="251676672" behindDoc="0" locked="0" layoutInCell="1" allowOverlap="1" wp14:anchorId="25EF0B0E" wp14:editId="475A98F3">
                 <wp:simplePos x="0" y="0"/>
                 <wp:positionH relativeFrom="column">
                   <wp:posOffset>3258911</wp:posOffset>
@@ -1848,27 +1874,14 @@
                               <w:r>
                                 <w:t xml:space="preserve">Figure </w:t>
                               </w:r>
-                              <w:r>
-                                <w:fldChar w:fldCharType="begin"/>
-                              </w:r>
-                              <w:r>
-                                <w:instrText xml:space="preserve"> SEQ Figure \* ARABIC </w:instrText>
-                              </w:r>
-                              <w:r>
-                                <w:fldChar w:fldCharType="separate"/>
-                              </w:r>
-                              <w:r>
-                                <w:rPr>
-                                  <w:noProof/>
-                                </w:rPr>
-                                <w:t>2</w:t>
-                              </w:r>
-                              <w:r>
-                                <w:rPr>
-                                  <w:noProof/>
-                                </w:rPr>
-                                <w:fldChar w:fldCharType="end"/>
-                              </w:r>
+                              <w:fldSimple w:instr=" SEQ Figure \* ARABIC ">
+                                <w:r>
+                                  <w:rPr>
+                                    <w:noProof/>
+                                  </w:rPr>
+                                  <w:t>2</w:t>
+                                </w:r>
+                              </w:fldSimple>
                               <w:r>
                                 <w:t xml:space="preserve"> : </w:t>
                               </w:r>
@@ -1902,7 +1915,7 @@
           </mc:Choice>
           <mc:Fallback>
             <w:pict>
-              <v:group w14:anchorId="25EF0B0E" id="Groupe 4" o:spid="_x0000_s1035" style="position:absolute;left:0;text-align:left;margin-left:256.6pt;margin-top:420.35pt;width:196.2pt;height:205.95pt;z-index:251679744;mso-width-relative:margin;mso-height-relative:margin" coordorigin=",-4026" coordsize="24918,26154" o:gfxdata="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">
+              <v:group w14:anchorId="25EF0B0E" id="Groupe 4" o:spid="_x0000_s1035" style="position:absolute;left:0;text-align:left;margin-left:256.6pt;margin-top:420.35pt;width:196.2pt;height:205.95pt;z-index:251676672;mso-width-relative:margin;mso-height-relative:margin" coordorigin=",-4026" coordsize="24918,26154" o:gfxdata="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">
                 <v:shape id="Image 2" o:spid="_x0000_s1036" type="#_x0000_t75" style="position:absolute;left:58;top:-4026;width:24860;height:22097;visibility:visible;mso-wrap-style:square" o:gfxdata="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">
                   <v:imagedata r:id="rId12" o:title=""/>
                 </v:shape>
@@ -1920,27 +1933,14 @@
                         <w:r>
                           <w:t xml:space="preserve">Figure </w:t>
                         </w:r>
-                        <w:r>
-                          <w:fldChar w:fldCharType="begin"/>
-                        </w:r>
-                        <w:r>
-                          <w:instrText xml:space="preserve"> SEQ Figure \* ARABIC </w:instrText>
-                        </w:r>
-                        <w:r>
-                          <w:fldChar w:fldCharType="separate"/>
-                        </w:r>
-                        <w:r>
-                          <w:rPr>
-                            <w:noProof/>
-                          </w:rPr>
-                          <w:t>2</w:t>
-                        </w:r>
-                        <w:r>
-                          <w:rPr>
-                            <w:noProof/>
-                          </w:rPr>
-                          <w:fldChar w:fldCharType="end"/>
-                        </w:r>
+                        <w:fldSimple w:instr=" SEQ Figure \* ARABIC ">
+                          <w:r>
+                            <w:rPr>
+                              <w:noProof/>
+                            </w:rPr>
+                            <w:t>2</w:t>
+                          </w:r>
+                        </w:fldSimple>
                         <w:r>
                           <w:t xml:space="preserve"> : </w:t>
                         </w:r>
@@ -2210,7 +2210,7 @@
         <mc:AlternateContent>
           <mc:Choice Requires="wpg">
             <w:drawing>
-              <wp:anchor distT="0" distB="0" distL="114300" distR="114300" simplePos="0" relativeHeight="251683840" behindDoc="0" locked="0" layoutInCell="1" allowOverlap="1" wp14:anchorId="28F4FBDD" wp14:editId="0A22FEB7">
+              <wp:anchor distT="0" distB="0" distL="114300" distR="114300" simplePos="0" relativeHeight="251680768" behindDoc="0" locked="0" layoutInCell="1" allowOverlap="1" wp14:anchorId="28F4FBDD" wp14:editId="79AA6D21">
                 <wp:simplePos x="0" y="0"/>
                 <wp:positionH relativeFrom="column">
                   <wp:posOffset>504190</wp:posOffset>
@@ -2309,27 +2309,14 @@
                               <w:r>
                                 <w:t xml:space="preserve">Figure </w:t>
                               </w:r>
-                              <w:r>
-                                <w:fldChar w:fldCharType="begin"/>
-                              </w:r>
-                              <w:r>
-                                <w:instrText xml:space="preserve"> SEQ Figure \* ARABIC </w:instrText>
-                              </w:r>
-                              <w:r>
-                                <w:fldChar w:fldCharType="separate"/>
-                              </w:r>
-                              <w:r>
-                                <w:rPr>
-                                  <w:noProof/>
-                                </w:rPr>
-                                <w:t>3</w:t>
-                              </w:r>
-                              <w:r>
-                                <w:rPr>
-                                  <w:noProof/>
-                                </w:rPr>
-                                <w:fldChar w:fldCharType="end"/>
-                              </w:r>
+                              <w:fldSimple w:instr=" SEQ Figure \* ARABIC ">
+                                <w:r>
+                                  <w:rPr>
+                                    <w:noProof/>
+                                  </w:rPr>
+                                  <w:t>3</w:t>
+                                </w:r>
+                              </w:fldSimple>
                               <w:r>
                                 <w:rPr>
                                   <w:noProof/>
@@ -2354,7 +2341,7 @@
           </mc:Choice>
           <mc:Fallback>
             <w:pict>
-              <v:group w14:anchorId="28F4FBDD" id="Groupe 7" o:spid="_x0000_s1038" style="position:absolute;left:0;text-align:left;margin-left:39.7pt;margin-top:8.75pt;width:374.55pt;height:170.8pt;z-index:251683840" coordsize="47567,21691" o:gfxdata="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">
+              <v:group w14:anchorId="28F4FBDD" id="Groupe 7" o:spid="_x0000_s1038" style="position:absolute;left:0;text-align:left;margin-left:39.7pt;margin-top:8.75pt;width:374.55pt;height:170.8pt;z-index:251680768" coordsize="47567,21691" o:gfxdata="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">
                 <v:shape id="Image 5" o:spid="_x0000_s1039" type="#_x0000_t75" alt="eewee-responsive-web-design-general" style="position:absolute;width:47567;height:18503;visibility:visible;mso-wrap-style:square" o:gfxdata="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">
                   <v:imagedata r:id="rId14" o:title="eewee-responsive-web-design-general"/>
                 </v:shape>
@@ -2373,27 +2360,14 @@
                         <w:r>
                           <w:t xml:space="preserve">Figure </w:t>
                         </w:r>
-                        <w:r>
-                          <w:fldChar w:fldCharType="begin"/>
-                        </w:r>
-                        <w:r>
-                          <w:instrText xml:space="preserve"> SEQ Figure \* ARABIC </w:instrText>
-                        </w:r>
-                        <w:r>
-                          <w:fldChar w:fldCharType="separate"/>
-                        </w:r>
-                        <w:r>
-                          <w:rPr>
-                            <w:noProof/>
-                          </w:rPr>
-                          <w:t>3</w:t>
-                        </w:r>
-                        <w:r>
-                          <w:rPr>
-                            <w:noProof/>
-                          </w:rPr>
-                          <w:fldChar w:fldCharType="end"/>
-                        </w:r>
+                        <w:fldSimple w:instr=" SEQ Figure \* ARABIC ">
+                          <w:r>
+                            <w:rPr>
+                              <w:noProof/>
+                            </w:rPr>
+                            <w:t>3</w:t>
+                          </w:r>
+                        </w:fldSimple>
                         <w:r>
                           <w:rPr>
                             <w:noProof/>
@@ -2482,7 +2456,7 @@
         <mc:AlternateContent>
           <mc:Choice Requires="wpg">
             <w:drawing>
-              <wp:anchor distT="0" distB="0" distL="114300" distR="114300" simplePos="0" relativeHeight="251687936" behindDoc="1" locked="0" layoutInCell="1" allowOverlap="1" wp14:anchorId="205257ED" wp14:editId="7B927144">
+              <wp:anchor distT="0" distB="0" distL="114300" distR="114300" simplePos="0" relativeHeight="251684864" behindDoc="1" locked="0" layoutInCell="1" allowOverlap="1" wp14:anchorId="205257ED" wp14:editId="1A297670">
                 <wp:simplePos x="0" y="0"/>
                 <wp:positionH relativeFrom="column">
                   <wp:posOffset>3467735</wp:posOffset>
@@ -2576,27 +2550,14 @@
                               <w:r>
                                 <w:t xml:space="preserve">Figure </w:t>
                               </w:r>
-                              <w:r>
-                                <w:fldChar w:fldCharType="begin"/>
-                              </w:r>
-                              <w:r>
-                                <w:instrText xml:space="preserve"> SEQ Figure \* ARABIC </w:instrText>
-                              </w:r>
-                              <w:r>
-                                <w:fldChar w:fldCharType="separate"/>
-                              </w:r>
-                              <w:r>
-                                <w:rPr>
-                                  <w:noProof/>
-                                </w:rPr>
-                                <w:t>4</w:t>
-                              </w:r>
-                              <w:r>
-                                <w:rPr>
-                                  <w:noProof/>
-                                </w:rPr>
-                                <w:fldChar w:fldCharType="end"/>
-                              </w:r>
+                              <w:fldSimple w:instr=" SEQ Figure \* ARABIC ">
+                                <w:r>
+                                  <w:rPr>
+                                    <w:noProof/>
+                                  </w:rPr>
+                                  <w:t>4</w:t>
+                                </w:r>
+                              </w:fldSimple>
                               <w:r>
                                 <w:rPr>
                                   <w:noProof/>
@@ -2627,7 +2588,7 @@
           </mc:Choice>
           <mc:Fallback>
             <w:pict>
-              <v:group w14:anchorId="205257ED" id="Groupe 10" o:spid="_x0000_s1041" style="position:absolute;left:0;text-align:left;margin-left:273.05pt;margin-top:4.1pt;width:180.85pt;height:287.1pt;z-index:-251628544;mso-width-relative:margin;mso-height-relative:margin" coordsize="23622,39979" o:gfxdata="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">
+              <v:group w14:anchorId="205257ED" id="Groupe 10" o:spid="_x0000_s1041" style="position:absolute;left:0;text-align:left;margin-left:273.05pt;margin-top:4.1pt;width:180.85pt;height:287.1pt;z-index:-251631616;mso-width-relative:margin;mso-height-relative:margin" coordsize="23622,39979" o:gfxdata="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">
                 <v:shape id="Image 8" o:spid="_x0000_s1042" type="#_x0000_t75" style="position:absolute;width:23622;height:37338;visibility:visible;mso-wrap-style:square" o:gfxdata="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">
                   <v:imagedata r:id="rId16" o:title=""/>
                 </v:shape>
@@ -2646,27 +2607,14 @@
                         <w:r>
                           <w:t xml:space="preserve">Figure </w:t>
                         </w:r>
-                        <w:r>
-                          <w:fldChar w:fldCharType="begin"/>
-                        </w:r>
-                        <w:r>
-                          <w:instrText xml:space="preserve"> SEQ Figure \* ARABIC </w:instrText>
-                        </w:r>
-                        <w:r>
-                          <w:fldChar w:fldCharType="separate"/>
-                        </w:r>
-                        <w:r>
-                          <w:rPr>
-                            <w:noProof/>
-                          </w:rPr>
-                          <w:t>4</w:t>
-                        </w:r>
-                        <w:r>
-                          <w:rPr>
-                            <w:noProof/>
-                          </w:rPr>
-                          <w:fldChar w:fldCharType="end"/>
-                        </w:r>
+                        <w:fldSimple w:instr=" SEQ Figure \* ARABIC ">
+                          <w:r>
+                            <w:rPr>
+                              <w:noProof/>
+                            </w:rPr>
+                            <w:t>4</w:t>
+                          </w:r>
+                        </w:fldSimple>
                         <w:r>
                           <w:rPr>
                             <w:noProof/>
@@ -2848,26 +2796,29 @@
         <mc:AlternateContent>
           <mc:Choice Requires="wpg">
             <w:drawing>
-              <wp:anchor distT="0" distB="0" distL="114300" distR="114300" simplePos="0" relativeHeight="251696128" behindDoc="0" locked="0" layoutInCell="1" allowOverlap="1" wp14:anchorId="1A563688" wp14:editId="3C104626">
+              <wp:anchor distT="0" distB="0" distL="114300" distR="114300" simplePos="0" relativeHeight="251705344" behindDoc="0" locked="0" layoutInCell="1" allowOverlap="1" wp14:anchorId="5A8DC10D" wp14:editId="4BCCEF82">
                 <wp:simplePos x="0" y="0"/>
-                <wp:positionH relativeFrom="margin">
-                  <wp:posOffset>2373358</wp:posOffset>
+                <wp:positionH relativeFrom="column">
+                  <wp:posOffset>2376805</wp:posOffset>
                 </wp:positionH>
                 <wp:positionV relativeFrom="paragraph">
-                  <wp:posOffset>392975</wp:posOffset>
+                  <wp:posOffset>281305</wp:posOffset>
                 </wp:positionV>
-                <wp:extent cx="2557780" cy="4541520"/>
-                <wp:effectExtent l="0" t="0" r="0" b="0"/>
+                <wp:extent cx="2781935" cy="7139241"/>
+                <wp:effectExtent l="0" t="0" r="0" b="5080"/>
                 <wp:wrapTight wrapText="bothSides">
                   <wp:wrapPolygon edited="0">
                     <wp:start x="0" y="0"/>
-                    <wp:lineTo x="0" y="21473"/>
-                    <wp:lineTo x="21396" y="21473"/>
-                    <wp:lineTo x="21396" y="0"/>
+                    <wp:lineTo x="0" y="20751"/>
+                    <wp:lineTo x="148" y="21558"/>
+                    <wp:lineTo x="20412" y="21558"/>
+                    <wp:lineTo x="20412" y="21212"/>
+                    <wp:lineTo x="21447" y="20751"/>
+                    <wp:lineTo x="21447" y="0"/>
                     <wp:lineTo x="0" y="0"/>
                   </wp:wrapPolygon>
                 </wp:wrapTight>
-                <wp:docPr id="16" name="Groupe 16"/>
+                <wp:docPr id="26" name="Groupe 26"/>
                 <wp:cNvGraphicFramePr/>
                 <a:graphic xmlns:a="http://schemas.openxmlformats.org/drawingml/2006/main">
                   <a:graphicData uri="http://schemas.microsoft.com/office/word/2010/wordprocessingGroup">
@@ -2876,47 +2827,18 @@
                       <wpg:grpSpPr>
                         <a:xfrm>
                           <a:off x="0" y="0"/>
-                          <a:ext cx="2557780" cy="4541520"/>
+                          <a:ext cx="2781935" cy="7139241"/>
                           <a:chOff x="0" y="0"/>
-                          <a:chExt cx="2993390" cy="4934131"/>
+                          <a:chExt cx="2781935" cy="7139241"/>
                         </a:xfrm>
                       </wpg:grpSpPr>
-                      <pic:pic xmlns:pic="http://schemas.openxmlformats.org/drawingml/2006/picture">
-                        <pic:nvPicPr>
-                          <pic:cNvPr id="12" name="Image 12"/>
-                          <pic:cNvPicPr>
-                            <a:picLocks noChangeAspect="1"/>
-                          </pic:cNvPicPr>
-                        </pic:nvPicPr>
-                        <pic:blipFill>
-                          <a:blip r:embed="rId17">
-                            <a:extLst>
-                              <a:ext uri="{28A0092B-C50C-407E-A947-70E740481C1C}">
-                                <a14:useLocalDpi xmlns:a14="http://schemas.microsoft.com/office/drawing/2010/main" val="0"/>
-                              </a:ext>
-                            </a:extLst>
-                          </a:blip>
-                          <a:stretch>
-                            <a:fillRect/>
-                          </a:stretch>
-                        </pic:blipFill>
-                        <pic:spPr>
-                          <a:xfrm>
-                            <a:off x="0" y="0"/>
-                            <a:ext cx="2993390" cy="4691380"/>
-                          </a:xfrm>
-                          <a:prstGeom prst="rect">
-                            <a:avLst/>
-                          </a:prstGeom>
-                        </pic:spPr>
-                      </pic:pic>
                       <wps:wsp>
                         <wps:cNvPr id="15" name="Zone de texte 15"/>
                         <wps:cNvSpPr txBox="1"/>
                         <wps:spPr>
                           <a:xfrm>
-                            <a:off x="0" y="4669971"/>
-                            <a:ext cx="2993390" cy="264160"/>
+                            <a:off x="53340" y="6896100"/>
+                            <a:ext cx="2557780" cy="243141"/>
                           </a:xfrm>
                           <a:prstGeom prst="rect">
                             <a:avLst/>
@@ -2942,27 +2864,14 @@
                               <w:r>
                                 <w:t xml:space="preserve">Figure </w:t>
                               </w:r>
-                              <w:r>
-                                <w:fldChar w:fldCharType="begin"/>
-                              </w:r>
-                              <w:r>
-                                <w:instrText xml:space="preserve"> SEQ Figure \* ARABIC </w:instrText>
-                              </w:r>
-                              <w:r>
-                                <w:fldChar w:fldCharType="separate"/>
-                              </w:r>
-                              <w:r>
-                                <w:rPr>
-                                  <w:noProof/>
-                                </w:rPr>
-                                <w:t>5</w:t>
-                              </w:r>
-                              <w:r>
-                                <w:rPr>
-                                  <w:noProof/>
-                                </w:rPr>
-                                <w:fldChar w:fldCharType="end"/>
-                              </w:r>
+                              <w:fldSimple w:instr=" SEQ Figure \* ARABIC ">
+                                <w:r>
+                                  <w:rPr>
+                                    <w:noProof/>
+                                  </w:rPr>
+                                  <w:t>5</w:t>
+                                </w:r>
+                              </w:fldSimple>
                               <w:r>
                                 <w:rPr>
                                   <w:noProof/>
@@ -2979,25 +2888,51 @@
                           <a:noAutofit/>
                         </wps:bodyPr>
                       </wps:wsp>
+                      <pic:pic xmlns:pic="http://schemas.openxmlformats.org/drawingml/2006/picture">
+                        <pic:nvPicPr>
+                          <pic:cNvPr id="25" name="Image 7" descr="Une image contenant capture d’écran&#10;&#10;Description générée automatiquement">
+                            <a:extLst>
+                              <a:ext uri="{FF2B5EF4-FFF2-40B4-BE49-F238E27FC236}">
+                                <a16:creationId xmlns:a16="http://schemas.microsoft.com/office/drawing/2014/main" id="{5A8EF3E5-95DA-4790-91E5-F5E0A25583D5}"/>
+                              </a:ext>
+                            </a:extLst>
+                          </pic:cNvPr>
+                          <pic:cNvPicPr>
+                            <a:picLocks noChangeAspect="1"/>
+                          </pic:cNvPicPr>
+                        </pic:nvPicPr>
+                        <pic:blipFill>
+                          <a:blip r:embed="rId17">
+                            <a:extLst>
+                              <a:ext uri="{28A0092B-C50C-407E-A947-70E740481C1C}">
+                                <a14:useLocalDpi xmlns:a14="http://schemas.microsoft.com/office/drawing/2010/main" val="0"/>
+                              </a:ext>
+                            </a:extLst>
+                          </a:blip>
+                          <a:stretch>
+                            <a:fillRect/>
+                          </a:stretch>
+                        </pic:blipFill>
+                        <pic:spPr>
+                          <a:xfrm>
+                            <a:off x="0" y="0"/>
+                            <a:ext cx="2781935" cy="6858000"/>
+                          </a:xfrm>
+                          <a:prstGeom prst="rect">
+                            <a:avLst/>
+                          </a:prstGeom>
+                        </pic:spPr>
+                      </pic:pic>
                     </wpg:wgp>
                   </a:graphicData>
                 </a:graphic>
-                <wp14:sizeRelH relativeFrom="margin">
-                  <wp14:pctWidth>0</wp14:pctWidth>
-                </wp14:sizeRelH>
-                <wp14:sizeRelV relativeFrom="margin">
-                  <wp14:pctHeight>0</wp14:pctHeight>
-                </wp14:sizeRelV>
               </wp:anchor>
             </w:drawing>
           </mc:Choice>
           <mc:Fallback>
             <w:pict>
-              <v:group w14:anchorId="1A563688" id="Groupe 16" o:spid="_x0000_s1044" style="position:absolute;left:0;text-align:left;margin-left:186.9pt;margin-top:30.95pt;width:201.4pt;height:357.6pt;z-index:251696128;mso-position-horizontal-relative:margin;mso-width-relative:margin;mso-height-relative:margin" coordsize="29933,49341" o:gfxdata="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">
-                <v:shape id="Image 12" o:spid="_x0000_s1045" type="#_x0000_t75" style="position:absolute;width:29933;height:46913;visibility:visible;mso-wrap-style:square" o:gfxdata="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">
-                  <v:imagedata r:id="rId18" o:title=""/>
-                </v:shape>
-                <v:shape id="Zone de texte 15" o:spid="_x0000_s1046" type="#_x0000_t202" style="position:absolute;top:46699;width:29933;height:2642;visibility:visible;mso-wrap-style:square;v-text-anchor:top" o:gfxdata="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" stroked="f">
+              <v:group w14:anchorId="5A8DC10D" id="Groupe 26" o:spid="_x0000_s1044" style="position:absolute;left:0;text-align:left;margin-left:187.15pt;margin-top:22.15pt;width:219.05pt;height:562.15pt;z-index:251705344" coordsize="27819,71392" o:gfxdata="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">
+                <v:shape id="Zone de texte 15" o:spid="_x0000_s1045" type="#_x0000_t202" style="position:absolute;left:533;top:68961;width:25578;height:2431;visibility:visible;mso-wrap-style:square;v-text-anchor:top" o:gfxdata="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" stroked="f">
                   <v:textbox inset="0,0,0,0">
                     <w:txbxContent>
                       <w:p>
@@ -3012,27 +2947,14 @@
                         <w:r>
                           <w:t xml:space="preserve">Figure </w:t>
                         </w:r>
-                        <w:r>
-                          <w:fldChar w:fldCharType="begin"/>
-                        </w:r>
-                        <w:r>
-                          <w:instrText xml:space="preserve"> SEQ Figure \* ARABIC </w:instrText>
-                        </w:r>
-                        <w:r>
-                          <w:fldChar w:fldCharType="separate"/>
-                        </w:r>
-                        <w:r>
-                          <w:rPr>
-                            <w:noProof/>
-                          </w:rPr>
-                          <w:t>5</w:t>
-                        </w:r>
-                        <w:r>
-                          <w:rPr>
-                            <w:noProof/>
-                          </w:rPr>
-                          <w:fldChar w:fldCharType="end"/>
-                        </w:r>
+                        <w:fldSimple w:instr=" SEQ Figure \* ARABIC ">
+                          <w:r>
+                            <w:rPr>
+                              <w:noProof/>
+                            </w:rPr>
+                            <w:t>5</w:t>
+                          </w:r>
+                        </w:fldSimple>
                         <w:r>
                           <w:rPr>
                             <w:noProof/>
@@ -3043,7 +2965,10 @@
                     </w:txbxContent>
                   </v:textbox>
                 </v:shape>
-                <w10:wrap type="tight" anchorx="margin"/>
+                <v:shape id="Image 7" o:spid="_x0000_s1046" type="#_x0000_t75" alt="Une image contenant capture d’écran&#10;&#10;Description générée automatiquement" style="position:absolute;width:27819;height:68580;visibility:visible;mso-wrap-style:square" o:gfxdata="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">
+                  <v:imagedata r:id="rId18" o:title="Une image contenant capture d’écran&#10;&#10;Description générée automatiquement"/>
+                </v:shape>
+                <w10:wrap type="tight"/>
               </v:group>
             </w:pict>
           </mc:Fallback>
@@ -3090,6 +3015,8 @@
           <w:szCs w:val="26"/>
         </w:rPr>
       </w:pPr>
+      <w:bookmarkStart w:id="1" w:name="_GoBack"/>
+      <w:bookmarkEnd w:id="1"/>
     </w:p>
     <w:p>
       <w:pPr>
@@ -3207,16 +3134,53 @@
           <w:szCs w:val="26"/>
         </w:rPr>
       </w:pPr>
+    </w:p>
+    <w:p>
+      <w:pPr>
+        <w:jc w:val="both"/>
+        <w:rPr>
+          <w:color w:val="000000" w:themeColor="text1"/>
+          <w:szCs w:val="26"/>
+        </w:rPr>
+      </w:pPr>
+    </w:p>
+    <w:p>
+      <w:pPr>
+        <w:jc w:val="both"/>
+        <w:rPr>
+          <w:color w:val="000000" w:themeColor="text1"/>
+          <w:szCs w:val="26"/>
+        </w:rPr>
+      </w:pPr>
+    </w:p>
+    <w:p>
+      <w:pPr>
+        <w:jc w:val="both"/>
+        <w:rPr>
+          <w:color w:val="000000" w:themeColor="text1"/>
+          <w:szCs w:val="26"/>
+        </w:rPr>
+      </w:pPr>
+    </w:p>
+    <w:p>
+      <w:pPr>
+        <w:jc w:val="both"/>
+        <w:rPr>
+          <w:color w:val="000000" w:themeColor="text1"/>
+          <w:szCs w:val="26"/>
+        </w:rPr>
+      </w:pPr>
       <w:r>
         <w:rPr>
           <w:noProof/>
           <w:color w:val="000000" w:themeColor="text1"/>
           <w:szCs w:val="26"/>
         </w:rPr>
+        <w:lastRenderedPageBreak/>
         <mc:AlternateContent>
           <mc:Choice Requires="wpg">
             <w:drawing>
-              <wp:anchor distT="0" distB="0" distL="114300" distR="114300" simplePos="0" relativeHeight="251693056" behindDoc="0" locked="0" layoutInCell="1" allowOverlap="1" wp14:anchorId="23613282" wp14:editId="575FF0CD">
+              <wp:anchor distT="0" distB="0" distL="114300" distR="114300" simplePos="0" relativeHeight="251689984" behindDoc="0" locked="0" layoutInCell="1" allowOverlap="1" wp14:anchorId="23613282" wp14:editId="089A2F61">
                 <wp:simplePos x="0" y="0"/>
                 <wp:positionH relativeFrom="margin">
                   <wp:align>center</wp:align>
@@ -3310,27 +3274,14 @@
                               <w:r>
                                 <w:t xml:space="preserve">Figure </w:t>
                               </w:r>
-                              <w:r>
-                                <w:fldChar w:fldCharType="begin"/>
-                              </w:r>
-                              <w:r>
-                                <w:instrText xml:space="preserve"> SEQ Figure \* ARABIC </w:instrText>
-                              </w:r>
-                              <w:r>
-                                <w:fldChar w:fldCharType="separate"/>
-                              </w:r>
-                              <w:r>
-                                <w:rPr>
-                                  <w:noProof/>
-                                </w:rPr>
-                                <w:t>6</w:t>
-                              </w:r>
-                              <w:r>
-                                <w:rPr>
-                                  <w:noProof/>
-                                </w:rPr>
-                                <w:fldChar w:fldCharType="end"/>
-                              </w:r>
+                              <w:fldSimple w:instr=" SEQ Figure \* ARABIC ">
+                                <w:r>
+                                  <w:rPr>
+                                    <w:noProof/>
+                                  </w:rPr>
+                                  <w:t>6</w:t>
+                                </w:r>
+                              </w:fldSimple>
                               <w:r>
                                 <w:rPr>
                                   <w:noProof/>
@@ -3361,7 +3312,7 @@
           </mc:Choice>
           <mc:Fallback>
             <w:pict>
-              <v:group w14:anchorId="23613282" id="Groupe 18" o:spid="_x0000_s1047" style="position:absolute;left:0;text-align:left;margin-left:0;margin-top:19.45pt;width:453.6pt;height:244.5pt;z-index:251693056;mso-position-horizontal:center;mso-position-horizontal-relative:margin;mso-width-relative:margin;mso-height-relative:margin" coordsize="57607,31051" o:gfxdata="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">
+              <v:group w14:anchorId="23613282" id="Groupe 18" o:spid="_x0000_s1047" style="position:absolute;left:0;text-align:left;margin-left:0;margin-top:19.45pt;width:453.6pt;height:244.5pt;z-index:251689984;mso-position-horizontal:center;mso-position-horizontal-relative:margin;mso-width-relative:margin;mso-height-relative:margin" coordsize="57607,31051" o:gfxdata="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">
                 <v:shape id="Image 11" o:spid="_x0000_s1048" type="#_x0000_t75" style="position:absolute;width:57607;height:27800;visibility:visible;mso-wrap-style:square" o:gfxdata="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">
                   <v:imagedata r:id="rId20" o:title=""/>
                 </v:shape>
@@ -3380,27 +3331,14 @@
                         <w:r>
                           <w:t xml:space="preserve">Figure </w:t>
                         </w:r>
-                        <w:r>
-                          <w:fldChar w:fldCharType="begin"/>
-                        </w:r>
-                        <w:r>
-                          <w:instrText xml:space="preserve"> SEQ Figure \* ARABIC </w:instrText>
-                        </w:r>
-                        <w:r>
-                          <w:fldChar w:fldCharType="separate"/>
-                        </w:r>
-                        <w:r>
-                          <w:rPr>
-                            <w:noProof/>
-                          </w:rPr>
-                          <w:t>6</w:t>
-                        </w:r>
-                        <w:r>
-                          <w:rPr>
-                            <w:noProof/>
-                          </w:rPr>
-                          <w:fldChar w:fldCharType="end"/>
-                        </w:r>
+                        <w:fldSimple w:instr=" SEQ Figure \* ARABIC ">
+                          <w:r>
+                            <w:rPr>
+                              <w:noProof/>
+                            </w:rPr>
+                            <w:t>6</w:t>
+                          </w:r>
+                        </w:fldSimple>
                         <w:r>
                           <w:rPr>
                             <w:noProof/>
@@ -3440,90 +3378,90 @@
           <w:color w:val="000000" w:themeColor="text1"/>
           <w:szCs w:val="26"/>
         </w:rPr>
+        <w:t>Par la suite nous avons créé la page d’affichage des articles. Elle devait contenir tous les articles de la famille sur laquelle on cliquait sur la page d’accueil. En soi, cette nouvelle page n’est en rien différente de la page d’accueil. Nous avons donc repris cette page d’accueil pour l’affichage des articles</w:t>
+      </w:r>
+      <w:r>
+        <w:rPr>
+          <w:color w:val="000000" w:themeColor="text1"/>
+          <w:szCs w:val="26"/>
+        </w:rPr>
+        <w:t xml:space="preserve"> mais avons modifié les div des objets affichés de manière qu’on puisse y insérer l’image, le prix et la description de l’article.</w:t>
+      </w:r>
+    </w:p>
+    <w:p>
+      <w:pPr>
+        <w:jc w:val="both"/>
+        <w:rPr>
+          <w:color w:val="000000" w:themeColor="text1"/>
+          <w:szCs w:val="26"/>
+        </w:rPr>
+      </w:pPr>
+      <w:r>
+        <w:rPr>
+          <w:color w:val="000000" w:themeColor="text1"/>
+          <w:szCs w:val="26"/>
+        </w:rPr>
+        <w:t>Pour accéder à cette nouvelle page propre à chaque famille, nous avons mis une balise &lt;a href&gt; sur le nom de la famille. De ce fait, lorsque nous cliquons sur le nom de la famille, la fenêtre présentant les articles de la famille s’affiche.</w:t>
+      </w:r>
+    </w:p>
+    <w:p>
+      <w:pPr>
+        <w:jc w:val="both"/>
+        <w:rPr>
+          <w:color w:val="000000" w:themeColor="text1"/>
+          <w:szCs w:val="26"/>
+        </w:rPr>
+      </w:pPr>
+    </w:p>
+    <w:p>
+      <w:pPr>
+        <w:jc w:val="both"/>
+        <w:rPr>
+          <w:color w:val="000000" w:themeColor="text1"/>
+          <w:szCs w:val="26"/>
+        </w:rPr>
+      </w:pPr>
+      <w:r>
+        <w:rPr>
+          <w:color w:val="000000" w:themeColor="text1"/>
+          <w:szCs w:val="26"/>
+        </w:rPr>
+        <w:t>Enfin, nous avons mis e</w:t>
+      </w:r>
+      <w:r>
+        <w:rPr>
+          <w:color w:val="000000" w:themeColor="text1"/>
+          <w:szCs w:val="26"/>
+        </w:rPr>
+        <w:t>n</w:t>
+      </w:r>
+      <w:r>
+        <w:rPr>
+          <w:color w:val="000000" w:themeColor="text1"/>
+          <w:szCs w:val="26"/>
+        </w:rPr>
+        <w:t xml:space="preserve"> page le panier, l’espace de connexion et d’inscription avec un formulaire et des boutons. Il ne manquait alors qu’un lien avec la base de données fournie afin d’afficher de réelles données.</w:t>
+      </w:r>
+    </w:p>
+    <w:p>
+      <w:pPr>
+        <w:jc w:val="both"/>
+        <w:rPr>
+          <w:color w:val="000000" w:themeColor="text1"/>
+          <w:szCs w:val="26"/>
+        </w:rPr>
+      </w:pPr>
+      <w:r>
+        <w:rPr>
+          <w:noProof/>
+          <w:color w:val="000000" w:themeColor="text1"/>
+          <w:szCs w:val="26"/>
+        </w:rPr>
         <w:lastRenderedPageBreak/>
-        <w:t>Par la suite nous avons créé la page d’affichage des articles. Elle devait contenir tous les articles de la famille sur laquelle on cliquait sur la page d’accueil. En soi, cette nouvelle page n’est en rien différente de la page d’accueil. Nous avons donc repris cette page d’accueil pour l’affichage des articles</w:t>
-      </w:r>
-      <w:r>
-        <w:rPr>
-          <w:color w:val="000000" w:themeColor="text1"/>
-          <w:szCs w:val="26"/>
-        </w:rPr>
-        <w:t xml:space="preserve"> mais avons modifié les div des objets affichés de manière qu’on puisse y insérer l’image, le prix et la description de l’article.</w:t>
-      </w:r>
-    </w:p>
-    <w:p>
-      <w:pPr>
-        <w:jc w:val="both"/>
-        <w:rPr>
-          <w:color w:val="000000" w:themeColor="text1"/>
-          <w:szCs w:val="26"/>
-        </w:rPr>
-      </w:pPr>
-      <w:r>
-        <w:rPr>
-          <w:color w:val="000000" w:themeColor="text1"/>
-          <w:szCs w:val="26"/>
-        </w:rPr>
-        <w:t>Pour accéder à cette nouvelle page propre à chaque famille, nous avons mis une balise &lt;a href&gt; sur le nom de la famille. De ce fait, lorsque nous cliquons sur le nom de la famille, la fenêtre présentant les articles de la famille s’affiche.</w:t>
-      </w:r>
-    </w:p>
-    <w:p>
-      <w:pPr>
-        <w:jc w:val="both"/>
-        <w:rPr>
-          <w:color w:val="000000" w:themeColor="text1"/>
-          <w:szCs w:val="26"/>
-        </w:rPr>
-      </w:pPr>
-    </w:p>
-    <w:p>
-      <w:pPr>
-        <w:jc w:val="both"/>
-        <w:rPr>
-          <w:color w:val="000000" w:themeColor="text1"/>
-          <w:szCs w:val="26"/>
-        </w:rPr>
-      </w:pPr>
-      <w:r>
-        <w:rPr>
-          <w:color w:val="000000" w:themeColor="text1"/>
-          <w:szCs w:val="26"/>
-        </w:rPr>
-        <w:t>Enfin, nous avons mis e</w:t>
-      </w:r>
-      <w:r>
-        <w:rPr>
-          <w:color w:val="000000" w:themeColor="text1"/>
-          <w:szCs w:val="26"/>
-        </w:rPr>
-        <w:t>n</w:t>
-      </w:r>
-      <w:r>
-        <w:rPr>
-          <w:color w:val="000000" w:themeColor="text1"/>
-          <w:szCs w:val="26"/>
-        </w:rPr>
-        <w:t xml:space="preserve"> page le panier, l’espace de connexion et d’inscription avec un formulaire et des boutons. Il ne manquait alors qu’un lien avec la base de données fournie afin d’afficher de réelles données.</w:t>
-      </w:r>
-    </w:p>
-    <w:p>
-      <w:pPr>
-        <w:jc w:val="both"/>
-        <w:rPr>
-          <w:color w:val="000000" w:themeColor="text1"/>
-          <w:szCs w:val="26"/>
-        </w:rPr>
-      </w:pPr>
-      <w:r>
-        <w:rPr>
-          <w:noProof/>
-          <w:color w:val="000000" w:themeColor="text1"/>
-          <w:szCs w:val="26"/>
-        </w:rPr>
         <mc:AlternateContent>
           <mc:Choice Requires="wpg">
             <w:drawing>
-              <wp:anchor distT="0" distB="0" distL="114300" distR="114300" simplePos="0" relativeHeight="251701248" behindDoc="0" locked="0" layoutInCell="1" allowOverlap="1" wp14:anchorId="32FC517F" wp14:editId="16A5CFE0">
+              <wp:anchor distT="0" distB="0" distL="114300" distR="114300" simplePos="0" relativeHeight="251700224" behindDoc="0" locked="0" layoutInCell="1" allowOverlap="1" wp14:anchorId="32FC517F" wp14:editId="1E18472D">
                 <wp:simplePos x="0" y="0"/>
                 <wp:positionH relativeFrom="column">
                   <wp:posOffset>3719</wp:posOffset>
@@ -3617,14 +3555,27 @@
                               <w:r>
                                 <w:t xml:space="preserve">Figure </w:t>
                               </w:r>
-                              <w:fldSimple w:instr=" SEQ Figure \* ARABIC ">
-                                <w:r>
-                                  <w:rPr>
-                                    <w:noProof/>
-                                  </w:rPr>
-                                  <w:t>7</w:t>
-                                </w:r>
-                              </w:fldSimple>
+                              <w:r>
+                                <w:fldChar w:fldCharType="begin"/>
+                              </w:r>
+                              <w:r>
+                                <w:instrText xml:space="preserve"> SEQ Figure \* ARABIC </w:instrText>
+                              </w:r>
+                              <w:r>
+                                <w:fldChar w:fldCharType="separate"/>
+                              </w:r>
+                              <w:r>
+                                <w:rPr>
+                                  <w:noProof/>
+                                </w:rPr>
+                                <w:t>7</w:t>
+                              </w:r>
+                              <w:r>
+                                <w:rPr>
+                                  <w:noProof/>
+                                </w:rPr>
+                                <w:fldChar w:fldCharType="end"/>
+                              </w:r>
                               <w:r>
                                 <w:rPr>
                                   <w:noProof/>
@@ -3649,7 +3600,7 @@
           </mc:Choice>
           <mc:Fallback>
             <w:pict>
-              <v:group w14:anchorId="32FC517F" id="Groupe 22" o:spid="_x0000_s1050" style="position:absolute;left:0;text-align:left;margin-left:.3pt;margin-top:159.95pt;width:453.6pt;height:250.5pt;z-index:251701248" coordsize="57607,31813" o:gfxdata="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